<commit_message>
Add content/services (Joe Bruce)
</commit_message>
<xml_diff>
--- a/Documents/IA_ID.docx
+++ b/Documents/IA_ID.docx
@@ -603,7 +603,7 @@
         </w:trPr>
         <w:tc>
           <w:tcPr>
-            <w:tcW w:w="9360" w:type="dxa"/>
+            <w:tcW w:w="9005" w:type="dxa"/>
           </w:tcPr>
           <w:p>
             <w:pPr>
@@ -639,7 +639,7 @@
         </w:tc>
         <w:tc>
           <w:tcPr>
-            <w:tcW w:w="360" w:type="dxa"/>
+            <w:tcW w:w="355" w:type="dxa"/>
           </w:tcPr>
           <w:p/>
         </w:tc>
@@ -652,7 +652,7 @@
         </w:trPr>
         <w:tc>
           <w:tcPr>
-            <w:tcW w:w="9360" w:type="dxa"/>
+            <w:tcW w:w="9005" w:type="dxa"/>
           </w:tcPr>
           <w:p>
             <w:pPr>
@@ -677,7 +677,7 @@
                 <w:szCs w:val="24"/>
                 <w:lang w:val="en-US"/>
               </w:rPr>
-              <w:t>Member 1 name here</w:t>
+              <w:t>Joe Bruce</w:t>
             </w:r>
           </w:p>
         </w:tc>
@@ -690,8 +690,62 @@
         </w:trPr>
         <w:tc>
           <w:tcPr>
-            <w:tcW w:w="9360" w:type="dxa"/>
+            <w:tcW w:w="9005" w:type="dxa"/>
           </w:tcPr>
+          <w:p>
+            <w:pPr>
+              <w:rPr>
+                <w:rFonts w:ascii="Roboto" w:eastAsia="Roboto" w:hAnsi="Roboto" w:cs="Roboto"/>
+                <w:color w:val="1D2125"/>
+                <w:sz w:val="24"/>
+                <w:szCs w:val="24"/>
+                <w:lang w:val="en-US"/>
+              </w:rPr>
+            </w:pPr>
+            <w:r>
+              <w:rPr>
+                <w:rFonts w:ascii="Roboto" w:eastAsia="Roboto" w:hAnsi="Roboto" w:cs="Roboto"/>
+                <w:color w:val="1D2125"/>
+                <w:sz w:val="24"/>
+                <w:szCs w:val="24"/>
+                <w:lang w:val="en-US"/>
+              </w:rPr>
+              <w:t xml:space="preserve">About </w:t>
+            </w:r>
+            <w:proofErr w:type="gramStart"/>
+            <w:r>
+              <w:rPr>
+                <w:rFonts w:ascii="Roboto" w:eastAsia="Roboto" w:hAnsi="Roboto" w:cs="Roboto"/>
+                <w:color w:val="1D2125"/>
+                <w:sz w:val="24"/>
+                <w:szCs w:val="24"/>
+                <w:lang w:val="en-US"/>
+              </w:rPr>
+              <w:t>Us</w:t>
+            </w:r>
+            <w:proofErr w:type="gramEnd"/>
+            <w:r>
+              <w:rPr>
+                <w:rFonts w:ascii="Roboto" w:eastAsia="Roboto" w:hAnsi="Roboto" w:cs="Roboto"/>
+                <w:color w:val="1D2125"/>
+                <w:sz w:val="24"/>
+                <w:szCs w:val="24"/>
+                <w:lang w:val="en-US"/>
+              </w:rPr>
+              <w:t xml:space="preserve"> page with history of the location, staff bios, facility overview, etc.</w:t>
+            </w:r>
+          </w:p>
+          <w:p>
+            <w:pPr>
+              <w:rPr>
+                <w:rFonts w:ascii="Roboto" w:eastAsia="Roboto" w:hAnsi="Roboto" w:cs="Roboto"/>
+                <w:color w:val="1D2125"/>
+                <w:sz w:val="24"/>
+                <w:szCs w:val="24"/>
+                <w:lang w:val="en-US"/>
+              </w:rPr>
+            </w:pPr>
+          </w:p>
           <w:p>
             <w:pPr>
               <w:rPr>
@@ -707,38 +761,12 @@
             <w:r>
               <w:rPr>
                 <w:rFonts w:ascii="Roboto" w:eastAsia="Roboto" w:hAnsi="Roboto" w:cs="Roboto"/>
-                <w:i/>
-                <w:iCs/>
-                <w:color w:val="1D2125"/>
-                <w:sz w:val="24"/>
-                <w:szCs w:val="24"/>
-                <w:lang w:val="en-US"/>
-              </w:rPr>
-              <w:t>List all the content/services you will provide on the website the team is developing.</w:t>
-            </w:r>
-            <w:r>
-              <w:rPr>
-                <w:rFonts w:ascii="Roboto" w:eastAsia="Roboto" w:hAnsi="Roboto" w:cs="Roboto"/>
-                <w:i/>
-                <w:iCs/>
-                <w:color w:val="1D2125"/>
-                <w:sz w:val="24"/>
-                <w:szCs w:val="24"/>
-                <w:lang w:val="en-US"/>
-              </w:rPr>
-              <w:t xml:space="preserve"> Member 1 has to put in his/her list of content here</w:t>
-            </w:r>
-            <w:r>
-              <w:rPr>
-                <w:rFonts w:ascii="Roboto" w:eastAsia="Roboto" w:hAnsi="Roboto" w:cs="Roboto"/>
-                <w:i/>
-                <w:iCs/>
-                <w:color w:val="1D2125"/>
-                <w:sz w:val="24"/>
-                <w:szCs w:val="24"/>
-                <w:lang w:val="en-US"/>
-              </w:rPr>
-              <w:t>.</w:t>
+                <w:color w:val="1D2125"/>
+                <w:sz w:val="24"/>
+                <w:szCs w:val="24"/>
+                <w:lang w:val="en-US"/>
+              </w:rPr>
+              <w:t>Services such as housekeeping, laundry, fitness center, social activities. Wellness programs.</w:t>
             </w:r>
             <w:r>
               <w:rPr>
@@ -763,7 +791,7 @@
         </w:trPr>
         <w:tc>
           <w:tcPr>
-            <w:tcW w:w="9360" w:type="dxa"/>
+            <w:tcW w:w="9005" w:type="dxa"/>
           </w:tcPr>
           <w:p>
             <w:pPr>
@@ -799,7 +827,7 @@
         </w:trPr>
         <w:tc>
           <w:tcPr>
-            <w:tcW w:w="9360" w:type="dxa"/>
+            <w:tcW w:w="9005" w:type="dxa"/>
           </w:tcPr>
           <w:p>
             <w:r>
@@ -843,7 +871,7 @@
         </w:tc>
         <w:tc>
           <w:tcPr>
-            <w:tcW w:w="360" w:type="dxa"/>
+            <w:tcW w:w="355" w:type="dxa"/>
           </w:tcPr>
           <w:p/>
         </w:tc>
@@ -854,15 +882,15 @@
         </w:trPr>
         <w:tc>
           <w:tcPr>
-            <w:tcW w:w="9360" w:type="dxa"/>
+            <w:tcW w:w="9005" w:type="dxa"/>
           </w:tcPr>
           <w:p>
             <w:pPr>
               <w:jc w:val="center"/>
               <w:rPr>
                 <w:rFonts w:ascii="Roboto" w:eastAsia="Roboto" w:hAnsi="Roboto" w:cs="Roboto"/>
-                <w:b/>
-                <w:bCs/>
+                <w:i/>
+                <w:iCs/>
                 <w:color w:val="1D2125"/>
                 <w:sz w:val="24"/>
                 <w:szCs w:val="24"/>
@@ -879,13 +907,173 @@
                 <w:szCs w:val="24"/>
                 <w:lang w:val="en-US"/>
               </w:rPr>
-              <w:t>Final list of content inventory</w:t>
+              <w:t xml:space="preserve">Member </w:t>
+            </w:r>
+            <w:r>
+              <w:rPr>
+                <w:rFonts w:ascii="Roboto" w:eastAsia="Roboto" w:hAnsi="Roboto" w:cs="Roboto"/>
+                <w:b/>
+                <w:bCs/>
+                <w:color w:val="1D2125"/>
+                <w:sz w:val="24"/>
+                <w:szCs w:val="24"/>
+                <w:lang w:val="en-US"/>
+              </w:rPr>
+              <w:t>3</w:t>
+            </w:r>
+            <w:r>
+              <w:rPr>
+                <w:rFonts w:ascii="Roboto" w:eastAsia="Roboto" w:hAnsi="Roboto" w:cs="Roboto"/>
+                <w:b/>
+                <w:bCs/>
+                <w:color w:val="1D2125"/>
+                <w:sz w:val="24"/>
+                <w:szCs w:val="24"/>
+                <w:lang w:val="en-US"/>
+              </w:rPr>
+              <w:t xml:space="preserve"> name here</w:t>
             </w:r>
           </w:p>
         </w:tc>
         <w:tc>
           <w:tcPr>
-            <w:tcW w:w="360" w:type="dxa"/>
+            <w:tcW w:w="355" w:type="dxa"/>
+          </w:tcPr>
+          <w:p/>
+        </w:tc>
+      </w:tr>
+      <w:tr>
+        <w:trPr>
+          <w:trHeight w:val="600"/>
+        </w:trPr>
+        <w:tc>
+          <w:tcPr>
+            <w:tcW w:w="9005" w:type="dxa"/>
+          </w:tcPr>
+          <w:p>
+            <w:r>
+              <w:rPr>
+                <w:rFonts w:ascii="Roboto" w:eastAsia="Roboto" w:hAnsi="Roboto" w:cs="Roboto"/>
+                <w:i/>
+                <w:iCs/>
+                <w:color w:val="1D2125"/>
+                <w:sz w:val="24"/>
+                <w:szCs w:val="24"/>
+                <w:lang w:val="en-US"/>
+              </w:rPr>
+              <w:t xml:space="preserve">List all the content/services you will provide on the website the team is developing. Member </w:t>
+            </w:r>
+            <w:r>
+              <w:rPr>
+                <w:rFonts w:ascii="Roboto" w:eastAsia="Roboto" w:hAnsi="Roboto" w:cs="Roboto"/>
+                <w:i/>
+                <w:iCs/>
+                <w:color w:val="1D2125"/>
+                <w:sz w:val="24"/>
+                <w:szCs w:val="24"/>
+                <w:lang w:val="en-US"/>
+              </w:rPr>
+              <w:t>3</w:t>
+            </w:r>
+            <w:r>
+              <w:rPr>
+                <w:rFonts w:ascii="Roboto" w:eastAsia="Roboto" w:hAnsi="Roboto" w:cs="Roboto"/>
+                <w:i/>
+                <w:iCs/>
+                <w:color w:val="1D2125"/>
+                <w:sz w:val="24"/>
+                <w:szCs w:val="24"/>
+                <w:lang w:val="en-US"/>
+              </w:rPr>
+              <w:t xml:space="preserve"> </w:t>
+            </w:r>
+            <w:proofErr w:type="gramStart"/>
+            <w:r>
+              <w:rPr>
+                <w:rFonts w:ascii="Roboto" w:eastAsia="Roboto" w:hAnsi="Roboto" w:cs="Roboto"/>
+                <w:i/>
+                <w:iCs/>
+                <w:color w:val="1D2125"/>
+                <w:sz w:val="24"/>
+                <w:szCs w:val="24"/>
+                <w:lang w:val="en-US"/>
+              </w:rPr>
+              <w:t>has to</w:t>
+            </w:r>
+            <w:proofErr w:type="gramEnd"/>
+            <w:r>
+              <w:rPr>
+                <w:rFonts w:ascii="Roboto" w:eastAsia="Roboto" w:hAnsi="Roboto" w:cs="Roboto"/>
+                <w:i/>
+                <w:iCs/>
+                <w:color w:val="1D2125"/>
+                <w:sz w:val="24"/>
+                <w:szCs w:val="24"/>
+                <w:lang w:val="en-US"/>
+              </w:rPr>
+              <w:t xml:space="preserve"> put in his/her list of content here.</w:t>
+            </w:r>
+          </w:p>
+          <w:p>
+            <w:pPr>
+              <w:jc w:val="center"/>
+              <w:rPr>
+                <w:rFonts w:ascii="Roboto" w:eastAsia="Roboto" w:hAnsi="Roboto" w:cs="Roboto"/>
+                <w:b/>
+                <w:bCs/>
+                <w:color w:val="1D2125"/>
+                <w:sz w:val="24"/>
+                <w:szCs w:val="24"/>
+                <w:lang w:val="en-US"/>
+              </w:rPr>
+            </w:pPr>
+          </w:p>
+        </w:tc>
+        <w:tc>
+          <w:tcPr>
+            <w:tcW w:w="355" w:type="dxa"/>
+          </w:tcPr>
+          <w:p/>
+        </w:tc>
+      </w:tr>
+      <w:tr>
+        <w:trPr>
+          <w:trHeight w:val="600"/>
+        </w:trPr>
+        <w:tc>
+          <w:tcPr>
+            <w:tcW w:w="9005" w:type="dxa"/>
+          </w:tcPr>
+          <w:p>
+            <w:pPr>
+              <w:jc w:val="center"/>
+              <w:rPr>
+                <w:rFonts w:ascii="Roboto" w:eastAsia="Roboto" w:hAnsi="Roboto" w:cs="Roboto"/>
+                <w:b/>
+                <w:bCs/>
+                <w:color w:val="1D2125"/>
+                <w:sz w:val="24"/>
+                <w:szCs w:val="24"/>
+                <w:lang w:val="en-US"/>
+              </w:rPr>
+            </w:pPr>
+            <w:r>
+              <w:rPr>
+                <w:rFonts w:ascii="Roboto" w:eastAsia="Roboto" w:hAnsi="Roboto" w:cs="Roboto"/>
+                <w:b/>
+                <w:bCs/>
+                <w:color w:val="1D2125"/>
+                <w:sz w:val="24"/>
+                <w:szCs w:val="24"/>
+                <w:lang w:val="en-US"/>
+              </w:rPr>
+              <w:t>Final list of content inventory</w:t>
+            </w:r>
+          </w:p>
+        </w:tc>
+        <w:tc>
+          <w:tcPr>
+            <w:tcW w:w="355" w:type="dxa"/>
           </w:tcPr>
           <w:p/>
         </w:tc>
@@ -896,7 +1084,7 @@
         </w:trPr>
         <w:tc>
           <w:tcPr>
-            <w:tcW w:w="9360" w:type="dxa"/>
+            <w:tcW w:w="9005" w:type="dxa"/>
           </w:tcPr>
           <w:p>
             <w:r>
@@ -987,7 +1175,7 @@
         </w:tc>
         <w:tc>
           <w:tcPr>
-            <w:tcW w:w="360" w:type="dxa"/>
+            <w:tcW w:w="355" w:type="dxa"/>
           </w:tcPr>
           <w:p/>
         </w:tc>
@@ -1000,7 +1188,7 @@
         </w:trPr>
         <w:tc>
           <w:tcPr>
-            <w:tcW w:w="9360" w:type="dxa"/>
+            <w:tcW w:w="9005" w:type="dxa"/>
           </w:tcPr>
           <w:p>
             <w:pPr>
@@ -1064,7 +1252,7 @@
         </w:trPr>
         <w:tc>
           <w:tcPr>
-            <w:tcW w:w="9360" w:type="dxa"/>
+            <w:tcW w:w="9005" w:type="dxa"/>
           </w:tcPr>
           <w:p>
             <w:pPr>
@@ -1088,6 +1276,7 @@
                 <w:szCs w:val="24"/>
                 <w:lang w:val="en-US"/>
               </w:rPr>
+              <w:lastRenderedPageBreak/>
               <w:t>Insert the sitemap (image) here</w:t>
             </w:r>
           </w:p>
@@ -1101,7 +1290,7 @@
         </w:trPr>
         <w:tc>
           <w:tcPr>
-            <w:tcW w:w="9360" w:type="dxa"/>
+            <w:tcW w:w="9005" w:type="dxa"/>
           </w:tcPr>
           <w:p>
             <w:pPr>
@@ -1151,7 +1340,7 @@
         </w:trPr>
         <w:tc>
           <w:tcPr>
-            <w:tcW w:w="9360" w:type="dxa"/>
+            <w:tcW w:w="9005" w:type="dxa"/>
           </w:tcPr>
           <w:p>
             <w:pPr>
@@ -1175,7 +1364,6 @@
                 <w:szCs w:val="24"/>
                 <w:lang w:val="en-US"/>
               </w:rPr>
-              <w:lastRenderedPageBreak/>
               <w:t xml:space="preserve">List the </w:t>
             </w:r>
             <w:r>
@@ -1237,7 +1425,7 @@
         </w:trPr>
         <w:tc>
           <w:tcPr>
-            <w:tcW w:w="9360" w:type="dxa"/>
+            <w:tcW w:w="9005" w:type="dxa"/>
           </w:tcPr>
           <w:p>
             <w:pPr>
@@ -1275,7 +1463,7 @@
         </w:trPr>
         <w:tc>
           <w:tcPr>
-            <w:tcW w:w="9360" w:type="dxa"/>
+            <w:tcW w:w="9005" w:type="dxa"/>
           </w:tcPr>
           <w:p>
             <w:pPr>
@@ -1313,7 +1501,7 @@
         </w:trPr>
         <w:tc>
           <w:tcPr>
-            <w:tcW w:w="9360" w:type="dxa"/>
+            <w:tcW w:w="9005" w:type="dxa"/>
           </w:tcPr>
           <w:p>
             <w:pPr>
@@ -1350,7 +1538,7 @@
         </w:trPr>
         <w:tc>
           <w:tcPr>
-            <w:tcW w:w="9360" w:type="dxa"/>
+            <w:tcW w:w="9005" w:type="dxa"/>
           </w:tcPr>
           <w:p>
             <w:pPr>
@@ -1412,7 +1600,7 @@
         </w:trPr>
         <w:tc>
           <w:tcPr>
-            <w:tcW w:w="9360" w:type="dxa"/>
+            <w:tcW w:w="9005" w:type="dxa"/>
           </w:tcPr>
           <w:p>
             <w:pPr>
@@ -1420,6 +1608,105 @@
                 <w:rFonts w:ascii="Roboto" w:eastAsia="Roboto" w:hAnsi="Roboto" w:cs="Roboto"/>
                 <w:i/>
                 <w:iCs/>
+                <w:color w:val="1D2125"/>
+                <w:sz w:val="24"/>
+                <w:szCs w:val="24"/>
+                <w:lang w:val="en-US"/>
+              </w:rPr>
+            </w:pPr>
+            <w:r>
+              <w:rPr>
+                <w:rFonts w:ascii="Roboto" w:eastAsia="Roboto" w:hAnsi="Roboto" w:cs="Roboto"/>
+                <w:i/>
+                <w:iCs/>
+                <w:color w:val="1D2125"/>
+                <w:sz w:val="24"/>
+                <w:szCs w:val="24"/>
+                <w:lang w:val="en-US"/>
+              </w:rPr>
+              <w:t>Insert the time taken for each of the 5 tasks here</w:t>
+            </w:r>
+          </w:p>
+        </w:tc>
+      </w:tr>
+      <w:tr>
+        <w:trPr>
+          <w:gridAfter w:val="1"/>
+          <w:wAfter w:w="355" w:type="dxa"/>
+          <w:trHeight w:val="645"/>
+        </w:trPr>
+        <w:tc>
+          <w:tcPr>
+            <w:tcW w:w="9005" w:type="dxa"/>
+          </w:tcPr>
+          <w:p>
+            <w:pPr>
+              <w:jc w:val="center"/>
+              <w:rPr>
+                <w:rFonts w:ascii="Roboto" w:eastAsia="Roboto" w:hAnsi="Roboto" w:cs="Roboto"/>
+                <w:i/>
+                <w:iCs/>
+                <w:color w:val="1D2125"/>
+                <w:sz w:val="24"/>
+                <w:szCs w:val="24"/>
+                <w:lang w:val="en-US"/>
+              </w:rPr>
+            </w:pPr>
+            <w:r>
+              <w:rPr>
+                <w:rFonts w:ascii="Roboto" w:eastAsia="Roboto" w:hAnsi="Roboto" w:cs="Roboto"/>
+                <w:b/>
+                <w:bCs/>
+                <w:color w:val="1D2125"/>
+                <w:sz w:val="24"/>
+                <w:szCs w:val="24"/>
+                <w:lang w:val="en-US"/>
+              </w:rPr>
+              <w:t xml:space="preserve">Member </w:t>
+            </w:r>
+            <w:r>
+              <w:rPr>
+                <w:rFonts w:ascii="Roboto" w:eastAsia="Roboto" w:hAnsi="Roboto" w:cs="Roboto"/>
+                <w:b/>
+                <w:bCs/>
+                <w:color w:val="1D2125"/>
+                <w:sz w:val="24"/>
+                <w:szCs w:val="24"/>
+                <w:lang w:val="en-US"/>
+              </w:rPr>
+              <w:t>3</w:t>
+            </w:r>
+            <w:r>
+              <w:rPr>
+                <w:rFonts w:ascii="Roboto" w:eastAsia="Roboto" w:hAnsi="Roboto" w:cs="Roboto"/>
+                <w:b/>
+                <w:bCs/>
+                <w:color w:val="1D2125"/>
+                <w:sz w:val="24"/>
+                <w:szCs w:val="24"/>
+                <w:lang w:val="en-US"/>
+              </w:rPr>
+              <w:t xml:space="preserve"> name</w:t>
+            </w:r>
+          </w:p>
+        </w:tc>
+      </w:tr>
+      <w:tr>
+        <w:trPr>
+          <w:gridAfter w:val="1"/>
+          <w:wAfter w:w="355" w:type="dxa"/>
+          <w:trHeight w:val="645"/>
+        </w:trPr>
+        <w:tc>
+          <w:tcPr>
+            <w:tcW w:w="9005" w:type="dxa"/>
+          </w:tcPr>
+          <w:p>
+            <w:pPr>
+              <w:rPr>
+                <w:rFonts w:ascii="Roboto" w:eastAsia="Roboto" w:hAnsi="Roboto" w:cs="Roboto"/>
+                <w:b/>
+                <w:bCs/>
                 <w:color w:val="1D2125"/>
                 <w:sz w:val="24"/>
                 <w:szCs w:val="24"/>
@@ -1449,7 +1736,7 @@
         </w:trPr>
         <w:tc>
           <w:tcPr>
-            <w:tcW w:w="9360" w:type="dxa"/>
+            <w:tcW w:w="9005" w:type="dxa"/>
           </w:tcPr>
           <w:p>
             <w:pPr>
@@ -1487,7 +1774,7 @@
         </w:trPr>
         <w:tc>
           <w:tcPr>
-            <w:tcW w:w="9360" w:type="dxa"/>
+            <w:tcW w:w="9005" w:type="dxa"/>
           </w:tcPr>
           <w:p>
             <w:pPr>
@@ -1525,7 +1812,7 @@
         </w:trPr>
         <w:tc>
           <w:tcPr>
-            <w:tcW w:w="9360" w:type="dxa"/>
+            <w:tcW w:w="9005" w:type="dxa"/>
           </w:tcPr>
           <w:p>
             <w:pPr>
@@ -1734,7 +2021,7 @@
         </w:trPr>
         <w:tc>
           <w:tcPr>
-            <w:tcW w:w="9360" w:type="dxa"/>
+            <w:tcW w:w="9005" w:type="dxa"/>
           </w:tcPr>
           <w:p>
             <w:pPr>
@@ -1796,7 +2083,7 @@
         </w:trPr>
         <w:tc>
           <w:tcPr>
-            <w:tcW w:w="9360" w:type="dxa"/>
+            <w:tcW w:w="9005" w:type="dxa"/>
           </w:tcPr>
           <w:p>
             <w:pPr>
@@ -1965,6 +2252,254 @@
               <w:rPr>
                 <w:rFonts w:ascii="Roboto" w:eastAsia="Roboto" w:hAnsi="Roboto" w:cs="Roboto"/>
                 <w:color w:val="1D2125"/>
+                <w:lang w:val="en-US"/>
+              </w:rPr>
+            </w:pPr>
+            <w:r>
+              <w:rPr>
+                <w:rFonts w:ascii="Roboto" w:eastAsia="Roboto" w:hAnsi="Roboto" w:cs="Roboto"/>
+                <w:color w:val="1D2125"/>
+                <w:sz w:val="24"/>
+                <w:szCs w:val="24"/>
+                <w:lang w:val="en-US"/>
+              </w:rPr>
+              <w:t>Do you have any suggestions to make the site navigation easier?</w:t>
+            </w:r>
+            <w:r>
+              <w:rPr>
+                <w:rFonts w:ascii="Roboto" w:eastAsia="Roboto" w:hAnsi="Roboto" w:cs="Roboto"/>
+                <w:b/>
+                <w:bCs/>
+                <w:color w:val="1D2125"/>
+                <w:sz w:val="24"/>
+                <w:szCs w:val="24"/>
+                <w:lang w:val="en-US"/>
+              </w:rPr>
+              <w:t xml:space="preserve"> ANS:</w:t>
+            </w:r>
+          </w:p>
+        </w:tc>
+      </w:tr>
+      <w:tr>
+        <w:trPr>
+          <w:gridAfter w:val="1"/>
+          <w:wAfter w:w="355" w:type="dxa"/>
+          <w:trHeight w:val="300"/>
+        </w:trPr>
+        <w:tc>
+          <w:tcPr>
+            <w:tcW w:w="9005" w:type="dxa"/>
+          </w:tcPr>
+          <w:p>
+            <w:pPr>
+              <w:jc w:val="center"/>
+              <w:rPr>
+                <w:rFonts w:ascii="Roboto" w:eastAsia="Roboto" w:hAnsi="Roboto" w:cs="Roboto"/>
+                <w:i/>
+                <w:iCs/>
+                <w:color w:val="1D2125"/>
+                <w:sz w:val="24"/>
+                <w:szCs w:val="24"/>
+                <w:lang w:val="en-US"/>
+              </w:rPr>
+            </w:pPr>
+            <w:r>
+              <w:rPr>
+                <w:rFonts w:ascii="Roboto" w:eastAsia="Roboto" w:hAnsi="Roboto" w:cs="Roboto"/>
+                <w:b/>
+                <w:bCs/>
+                <w:color w:val="1D2125"/>
+                <w:sz w:val="24"/>
+                <w:szCs w:val="24"/>
+                <w:lang w:val="en-US"/>
+              </w:rPr>
+              <w:t>Member 2 name here</w:t>
+            </w:r>
+          </w:p>
+        </w:tc>
+      </w:tr>
+      <w:tr>
+        <w:trPr>
+          <w:gridAfter w:val="1"/>
+          <w:wAfter w:w="355" w:type="dxa"/>
+          <w:trHeight w:val="300"/>
+        </w:trPr>
+        <w:tc>
+          <w:tcPr>
+            <w:tcW w:w="9005" w:type="dxa"/>
+          </w:tcPr>
+          <w:p>
+            <w:pPr>
+              <w:rPr>
+                <w:rFonts w:ascii="Roboto" w:eastAsia="Roboto" w:hAnsi="Roboto" w:cs="Roboto"/>
+                <w:i/>
+                <w:iCs/>
+                <w:color w:val="1D2125"/>
+                <w:sz w:val="24"/>
+                <w:szCs w:val="24"/>
+                <w:lang w:val="en-US"/>
+              </w:rPr>
+            </w:pPr>
+            <w:r>
+              <w:rPr>
+                <w:rFonts w:ascii="Roboto" w:eastAsia="Roboto" w:hAnsi="Roboto" w:cs="Roboto"/>
+                <w:i/>
+                <w:iCs/>
+                <w:color w:val="1D2125"/>
+                <w:sz w:val="24"/>
+                <w:szCs w:val="24"/>
+                <w:lang w:val="en-US"/>
+              </w:rPr>
+              <w:t xml:space="preserve">List the answers you received from the user after Tree test below - </w:t>
+            </w:r>
+          </w:p>
+          <w:p>
+            <w:pPr>
+              <w:pStyle w:val="ListParagraph"/>
+              <w:numPr>
+                <w:ilvl w:val="0"/>
+                <w:numId w:val="1"/>
+              </w:numPr>
+              <w:shd w:val="clear" w:color="auto" w:fill="F8F9FA"/>
+              <w:jc w:val="both"/>
+              <w:rPr>
+                <w:rFonts w:ascii="Roboto" w:eastAsia="Roboto" w:hAnsi="Roboto" w:cs="Roboto"/>
+                <w:color w:val="1D2125"/>
+                <w:lang w:val="en-US"/>
+              </w:rPr>
+            </w:pPr>
+            <w:r>
+              <w:rPr>
+                <w:rFonts w:ascii="Roboto" w:eastAsia="Roboto" w:hAnsi="Roboto" w:cs="Roboto"/>
+                <w:color w:val="1D2125"/>
+                <w:sz w:val="24"/>
+                <w:szCs w:val="24"/>
+                <w:lang w:val="en-US"/>
+              </w:rPr>
+              <w:t xml:space="preserve">Did you find the pages where you thought they should?  If not, which pages were not where you expected them to be in the menu hierarchy?  </w:t>
+            </w:r>
+            <w:r>
+              <w:rPr>
+                <w:rFonts w:ascii="Roboto" w:eastAsia="Roboto" w:hAnsi="Roboto" w:cs="Roboto"/>
+                <w:b/>
+                <w:bCs/>
+                <w:color w:val="1D2125"/>
+                <w:sz w:val="24"/>
+                <w:szCs w:val="24"/>
+                <w:lang w:val="en-US"/>
+              </w:rPr>
+              <w:t>ANS:</w:t>
+            </w:r>
+          </w:p>
+          <w:p>
+            <w:pPr>
+              <w:pStyle w:val="ListParagraph"/>
+              <w:numPr>
+                <w:ilvl w:val="0"/>
+                <w:numId w:val="1"/>
+              </w:numPr>
+              <w:shd w:val="clear" w:color="auto" w:fill="F8F9FA"/>
+              <w:jc w:val="both"/>
+              <w:rPr>
+                <w:rFonts w:ascii="Roboto" w:eastAsia="Roboto" w:hAnsi="Roboto" w:cs="Roboto"/>
+                <w:color w:val="1D2125"/>
+                <w:lang w:val="en-US"/>
+              </w:rPr>
+            </w:pPr>
+            <w:r>
+              <w:rPr>
+                <w:rFonts w:ascii="Roboto" w:eastAsia="Roboto" w:hAnsi="Roboto" w:cs="Roboto"/>
+                <w:color w:val="1D2125"/>
+                <w:sz w:val="24"/>
+                <w:szCs w:val="24"/>
+                <w:lang w:val="en-US"/>
+              </w:rPr>
+              <w:t>Did it take more time than you thought it would take?  If so, why do you think it took longer?</w:t>
+            </w:r>
+            <w:r>
+              <w:rPr>
+                <w:rFonts w:ascii="Roboto" w:eastAsia="Roboto" w:hAnsi="Roboto" w:cs="Roboto"/>
+                <w:b/>
+                <w:bCs/>
+                <w:color w:val="1D2125"/>
+                <w:sz w:val="24"/>
+                <w:szCs w:val="24"/>
+                <w:lang w:val="en-US"/>
+              </w:rPr>
+              <w:t xml:space="preserve"> ANS:</w:t>
+            </w:r>
+          </w:p>
+          <w:p>
+            <w:pPr>
+              <w:pStyle w:val="ListParagraph"/>
+              <w:numPr>
+                <w:ilvl w:val="0"/>
+                <w:numId w:val="1"/>
+              </w:numPr>
+              <w:shd w:val="clear" w:color="auto" w:fill="F8F9FA"/>
+              <w:jc w:val="both"/>
+              <w:rPr>
+                <w:rFonts w:ascii="Roboto" w:eastAsia="Roboto" w:hAnsi="Roboto" w:cs="Roboto"/>
+                <w:color w:val="1D2125"/>
+                <w:lang w:val="en-US"/>
+              </w:rPr>
+            </w:pPr>
+            <w:r>
+              <w:rPr>
+                <w:rFonts w:ascii="Roboto" w:eastAsia="Roboto" w:hAnsi="Roboto" w:cs="Roboto"/>
+                <w:color w:val="1D2125"/>
+                <w:sz w:val="24"/>
+                <w:szCs w:val="24"/>
+                <w:lang w:val="en-US"/>
+              </w:rPr>
+              <w:lastRenderedPageBreak/>
+              <w:t xml:space="preserve">Were </w:t>
+            </w:r>
+            <w:proofErr w:type="gramStart"/>
+            <w:r>
+              <w:rPr>
+                <w:rFonts w:ascii="Roboto" w:eastAsia="Roboto" w:hAnsi="Roboto" w:cs="Roboto"/>
+                <w:color w:val="1D2125"/>
+                <w:sz w:val="24"/>
+                <w:szCs w:val="24"/>
+                <w:lang w:val="en-US"/>
+              </w:rPr>
+              <w:t>menu</w:t>
+            </w:r>
+            <w:proofErr w:type="gramEnd"/>
+            <w:r>
+              <w:rPr>
+                <w:rFonts w:ascii="Roboto" w:eastAsia="Roboto" w:hAnsi="Roboto" w:cs="Roboto"/>
+                <w:color w:val="1D2125"/>
+                <w:sz w:val="24"/>
+                <w:szCs w:val="24"/>
+                <w:lang w:val="en-US"/>
+              </w:rPr>
+              <w:t xml:space="preserve"> items labeled properly to indicate relevant resources?  If not, what was mislabeled and how would you correct it?</w:t>
+            </w:r>
+            <w:r>
+              <w:rPr>
+                <w:rFonts w:ascii="Roboto" w:eastAsia="Roboto" w:hAnsi="Roboto" w:cs="Roboto"/>
+                <w:b/>
+                <w:bCs/>
+                <w:color w:val="1D2125"/>
+                <w:sz w:val="24"/>
+                <w:szCs w:val="24"/>
+                <w:lang w:val="en-US"/>
+              </w:rPr>
+              <w:t xml:space="preserve"> ANS:</w:t>
+            </w:r>
+          </w:p>
+          <w:p>
+            <w:pPr>
+              <w:jc w:val="center"/>
+              <w:rPr>
+                <w:rFonts w:ascii="Roboto" w:eastAsia="Roboto" w:hAnsi="Roboto" w:cs="Roboto"/>
+                <w:b/>
+                <w:bCs/>
+                <w:color w:val="1D2125"/>
+                <w:sz w:val="24"/>
+                <w:szCs w:val="24"/>
                 <w:lang w:val="en-US"/>
               </w:rPr>
             </w:pPr>
@@ -3081,6 +3616,92 @@
     </w:lvl>
   </w:abstractNum>
   <w:abstractNum w:abstractNumId="9" w15:restartNumberingAfterBreak="0">
+    <w:nsid w:val="5E331315"/>
+    <w:multiLevelType w:val="hybridMultilevel"/>
+    <w:tmpl w:val="FFFFFFFF"/>
+    <w:lvl w:ilvl="0" w:tplc="FFFFFFFF">
+      <w:start w:val="1"/>
+      <w:numFmt w:val="decimal"/>
+      <w:lvlText w:val="%1."/>
+      <w:lvlJc w:val="left"/>
+      <w:pPr>
+        <w:ind w:left="720" w:hanging="360"/>
+      </w:pPr>
+    </w:lvl>
+    <w:lvl w:ilvl="1" w:tplc="FFFFFFFF">
+      <w:start w:val="1"/>
+      <w:numFmt w:val="lowerLetter"/>
+      <w:lvlText w:val="%2."/>
+      <w:lvlJc w:val="left"/>
+      <w:pPr>
+        <w:ind w:left="1440" w:hanging="360"/>
+      </w:pPr>
+    </w:lvl>
+    <w:lvl w:ilvl="2" w:tplc="FFFFFFFF">
+      <w:start w:val="1"/>
+      <w:numFmt w:val="lowerRoman"/>
+      <w:lvlText w:val="%3."/>
+      <w:lvlJc w:val="right"/>
+      <w:pPr>
+        <w:ind w:left="2160" w:hanging="180"/>
+      </w:pPr>
+    </w:lvl>
+    <w:lvl w:ilvl="3" w:tplc="FFFFFFFF">
+      <w:start w:val="1"/>
+      <w:numFmt w:val="decimal"/>
+      <w:lvlText w:val="%4."/>
+      <w:lvlJc w:val="left"/>
+      <w:pPr>
+        <w:ind w:left="2880" w:hanging="360"/>
+      </w:pPr>
+    </w:lvl>
+    <w:lvl w:ilvl="4" w:tplc="FFFFFFFF">
+      <w:start w:val="1"/>
+      <w:numFmt w:val="lowerLetter"/>
+      <w:lvlText w:val="%5."/>
+      <w:lvlJc w:val="left"/>
+      <w:pPr>
+        <w:ind w:left="3600" w:hanging="360"/>
+      </w:pPr>
+    </w:lvl>
+    <w:lvl w:ilvl="5" w:tplc="FFFFFFFF">
+      <w:start w:val="1"/>
+      <w:numFmt w:val="lowerRoman"/>
+      <w:lvlText w:val="%6."/>
+      <w:lvlJc w:val="right"/>
+      <w:pPr>
+        <w:ind w:left="4320" w:hanging="180"/>
+      </w:pPr>
+    </w:lvl>
+    <w:lvl w:ilvl="6" w:tplc="FFFFFFFF">
+      <w:start w:val="1"/>
+      <w:numFmt w:val="decimal"/>
+      <w:lvlText w:val="%7."/>
+      <w:lvlJc w:val="left"/>
+      <w:pPr>
+        <w:ind w:left="5040" w:hanging="360"/>
+      </w:pPr>
+    </w:lvl>
+    <w:lvl w:ilvl="7" w:tplc="FFFFFFFF">
+      <w:start w:val="1"/>
+      <w:numFmt w:val="lowerLetter"/>
+      <w:lvlText w:val="%8."/>
+      <w:lvlJc w:val="left"/>
+      <w:pPr>
+        <w:ind w:left="5760" w:hanging="360"/>
+      </w:pPr>
+    </w:lvl>
+    <w:lvl w:ilvl="8" w:tplc="FFFFFFFF">
+      <w:start w:val="1"/>
+      <w:numFmt w:val="lowerRoman"/>
+      <w:lvlText w:val="%9."/>
+      <w:lvlJc w:val="right"/>
+      <w:pPr>
+        <w:ind w:left="6480" w:hanging="180"/>
+      </w:pPr>
+    </w:lvl>
+  </w:abstractNum>
+  <w:abstractNum w:abstractNumId="10" w15:restartNumberingAfterBreak="0">
     <w:nsid w:val="70FD5B51"/>
     <w:multiLevelType w:val="multilevel"/>
     <w:tmpl w:val="FFFFFFFF"/>
@@ -3193,7 +3814,7 @@
       </w:rPr>
     </w:lvl>
   </w:abstractNum>
-  <w:abstractNum w:abstractNumId="10" w15:restartNumberingAfterBreak="0">
+  <w:abstractNum w:abstractNumId="11" w15:restartNumberingAfterBreak="0">
     <w:nsid w:val="77F253E1"/>
     <w:multiLevelType w:val="multilevel"/>
     <w:tmpl w:val="FFFFFFFF"/>
@@ -3328,16 +3949,19 @@
     <w:abstractNumId w:val="8"/>
   </w:num>
   <w:num w:numId="8" w16cid:durableId="1752700313">
-    <w:abstractNumId w:val="10"/>
+    <w:abstractNumId w:val="11"/>
   </w:num>
   <w:num w:numId="9" w16cid:durableId="1045103047">
-    <w:abstractNumId w:val="9"/>
+    <w:abstractNumId w:val="10"/>
   </w:num>
   <w:num w:numId="10" w16cid:durableId="1465003280">
     <w:abstractNumId w:val="2"/>
   </w:num>
   <w:num w:numId="11" w16cid:durableId="2115055904">
     <w:abstractNumId w:val="0"/>
+  </w:num>
+  <w:num w:numId="12" w16cid:durableId="1397776854">
+    <w:abstractNumId w:val="9"/>
   </w:num>
 </w:numbering>
 </file>

</xml_diff>

<commit_message>
Update IA ID Doc
</commit_message>
<xml_diff>
--- a/Documents/IA_ID.docx
+++ b/Documents/IA_ID.docx
@@ -1232,6 +1232,17 @@
             <w:tcW w:w="9005" w:type="dxa"/>
           </w:tcPr>
           <w:p>
+            <w:pPr>
+              <w:rPr>
+                <w:rFonts w:ascii="Roboto" w:eastAsia="Roboto" w:hAnsi="Roboto" w:cs="Roboto"/>
+                <w:i/>
+                <w:iCs/>
+                <w:color w:val="1D2125"/>
+                <w:sz w:val="24"/>
+                <w:szCs w:val="24"/>
+                <w:lang w:val="en-US"/>
+              </w:rPr>
+            </w:pPr>
             <w:r>
               <w:rPr>
                 <w:rFonts w:ascii="Roboto" w:eastAsia="Roboto" w:hAnsi="Roboto" w:cs="Roboto"/>
@@ -1243,81 +1254,173 @@
                 <w:lang w:val="en-US"/>
               </w:rPr>
               <w:lastRenderedPageBreak/>
-              <w:t xml:space="preserve">List the final list of content/services you will provide on the website.  All </w:t>
-            </w:r>
-            <w:r>
-              <w:rPr>
-                <w:rFonts w:ascii="Roboto" w:eastAsia="Roboto" w:hAnsi="Roboto" w:cs="Roboto"/>
-                <w:i/>
-                <w:iCs/>
-                <w:color w:val="1D2125"/>
-                <w:sz w:val="24"/>
-                <w:szCs w:val="24"/>
-                <w:lang w:val="en-US"/>
-              </w:rPr>
-              <w:t>the t</w:t>
-            </w:r>
-            <w:r>
-              <w:rPr>
-                <w:rFonts w:ascii="Roboto" w:eastAsia="Roboto" w:hAnsi="Roboto" w:cs="Roboto"/>
-                <w:i/>
-                <w:iCs/>
-                <w:color w:val="1D2125"/>
-                <w:sz w:val="24"/>
-                <w:szCs w:val="24"/>
-                <w:lang w:val="en-US"/>
-              </w:rPr>
-              <w:t>eam member</w:t>
-            </w:r>
-            <w:r>
-              <w:rPr>
-                <w:rFonts w:ascii="Roboto" w:eastAsia="Roboto" w:hAnsi="Roboto" w:cs="Roboto"/>
-                <w:i/>
-                <w:iCs/>
-                <w:color w:val="1D2125"/>
-                <w:sz w:val="24"/>
-                <w:szCs w:val="24"/>
-                <w:lang w:val="en-US"/>
-              </w:rPr>
-              <w:t>s</w:t>
-            </w:r>
-            <w:r>
-              <w:rPr>
-                <w:rFonts w:ascii="Roboto" w:eastAsia="Roboto" w:hAnsi="Roboto" w:cs="Roboto"/>
-                <w:i/>
-                <w:iCs/>
-                <w:color w:val="1D2125"/>
-                <w:sz w:val="24"/>
-                <w:szCs w:val="24"/>
-                <w:lang w:val="en-US"/>
-              </w:rPr>
-              <w:t xml:space="preserve"> should discuss and generate this list taking input from each member</w:t>
-            </w:r>
-            <w:r>
-              <w:rPr>
-                <w:rFonts w:ascii="Roboto" w:eastAsia="Roboto" w:hAnsi="Roboto" w:cs="Roboto"/>
-                <w:i/>
-                <w:iCs/>
-                <w:color w:val="1D2125"/>
-                <w:sz w:val="24"/>
-                <w:szCs w:val="24"/>
-                <w:lang w:val="en-US"/>
-              </w:rPr>
-              <w:t>’</w:t>
-            </w:r>
-            <w:r>
-              <w:rPr>
-                <w:rFonts w:ascii="Roboto" w:eastAsia="Roboto" w:hAnsi="Roboto" w:cs="Roboto"/>
-                <w:i/>
-                <w:iCs/>
-                <w:color w:val="1D2125"/>
-                <w:sz w:val="24"/>
-                <w:szCs w:val="24"/>
-                <w:lang w:val="en-US"/>
-              </w:rPr>
-              <w:t>s content list.</w:t>
-            </w:r>
-          </w:p>
+              <w:t>Home Page</w:t>
+            </w:r>
+          </w:p>
+          <w:p>
+            <w:pPr>
+              <w:rPr>
+                <w:rFonts w:ascii="Roboto" w:eastAsia="Roboto" w:hAnsi="Roboto" w:cs="Roboto"/>
+                <w:i/>
+                <w:iCs/>
+                <w:color w:val="1D2125"/>
+                <w:sz w:val="24"/>
+                <w:szCs w:val="24"/>
+                <w:lang w:val="en-US"/>
+              </w:rPr>
+            </w:pPr>
+            <w:r>
+              <w:rPr>
+                <w:rFonts w:ascii="Roboto" w:eastAsia="Roboto" w:hAnsi="Roboto" w:cs="Roboto"/>
+                <w:i/>
+                <w:iCs/>
+                <w:color w:val="1D2125"/>
+                <w:sz w:val="24"/>
+                <w:szCs w:val="24"/>
+                <w:lang w:val="en-US"/>
+              </w:rPr>
+              <w:t>About Us- Mission/Values, Staff Overview</w:t>
+            </w:r>
+          </w:p>
+          <w:p>
+            <w:pPr>
+              <w:rPr>
+                <w:rFonts w:ascii="Roboto" w:eastAsia="Roboto" w:hAnsi="Roboto" w:cs="Roboto"/>
+                <w:i/>
+                <w:iCs/>
+                <w:color w:val="1D2125"/>
+                <w:sz w:val="24"/>
+                <w:szCs w:val="24"/>
+                <w:lang w:val="en-US"/>
+              </w:rPr>
+            </w:pPr>
+            <w:r>
+              <w:rPr>
+                <w:rFonts w:ascii="Roboto" w:eastAsia="Roboto" w:hAnsi="Roboto" w:cs="Roboto"/>
+                <w:i/>
+                <w:iCs/>
+                <w:color w:val="1D2125"/>
+                <w:sz w:val="24"/>
+                <w:szCs w:val="24"/>
+                <w:lang w:val="en-US"/>
+              </w:rPr>
+              <w:t>Services- Activities/Events, Amenities, Dining, Wellness Program</w:t>
+            </w:r>
+          </w:p>
+          <w:p>
+            <w:pPr>
+              <w:rPr>
+                <w:rFonts w:ascii="Roboto" w:eastAsia="Roboto" w:hAnsi="Roboto" w:cs="Roboto"/>
+                <w:i/>
+                <w:iCs/>
+                <w:color w:val="1D2125"/>
+                <w:sz w:val="24"/>
+                <w:szCs w:val="24"/>
+                <w:lang w:val="en-US"/>
+              </w:rPr>
+            </w:pPr>
+            <w:r>
+              <w:rPr>
+                <w:rFonts w:ascii="Roboto" w:eastAsia="Roboto" w:hAnsi="Roboto" w:cs="Roboto"/>
+                <w:i/>
+                <w:iCs/>
+                <w:color w:val="1D2125"/>
+                <w:sz w:val="24"/>
+                <w:szCs w:val="24"/>
+                <w:lang w:val="en-US"/>
+              </w:rPr>
+              <w:t>Facility Overview (Gallery)</w:t>
+            </w:r>
+          </w:p>
+          <w:p>
+            <w:pPr>
+              <w:rPr>
+                <w:rFonts w:ascii="Roboto" w:eastAsia="Roboto" w:hAnsi="Roboto" w:cs="Roboto"/>
+                <w:i/>
+                <w:iCs/>
+                <w:color w:val="1D2125"/>
+                <w:sz w:val="24"/>
+                <w:szCs w:val="24"/>
+                <w:lang w:val="en-US"/>
+              </w:rPr>
+            </w:pPr>
+            <w:r>
+              <w:rPr>
+                <w:rFonts w:ascii="Roboto" w:eastAsia="Roboto" w:hAnsi="Roboto" w:cs="Roboto"/>
+                <w:i/>
+                <w:iCs/>
+                <w:color w:val="1D2125"/>
+                <w:sz w:val="24"/>
+                <w:szCs w:val="24"/>
+                <w:lang w:val="en-US"/>
+              </w:rPr>
+              <w:t>Floor Plans</w:t>
+            </w:r>
+          </w:p>
+          <w:p>
+            <w:pPr>
+              <w:rPr>
+                <w:rFonts w:ascii="Roboto" w:eastAsia="Roboto" w:hAnsi="Roboto" w:cs="Roboto"/>
+                <w:i/>
+                <w:iCs/>
+                <w:color w:val="1D2125"/>
+                <w:sz w:val="24"/>
+                <w:szCs w:val="24"/>
+                <w:lang w:val="en-US"/>
+              </w:rPr>
+            </w:pPr>
+            <w:r>
+              <w:rPr>
+                <w:rFonts w:ascii="Roboto" w:eastAsia="Roboto" w:hAnsi="Roboto" w:cs="Roboto"/>
+                <w:i/>
+                <w:iCs/>
+                <w:color w:val="1D2125"/>
+                <w:sz w:val="24"/>
+                <w:szCs w:val="24"/>
+                <w:lang w:val="en-US"/>
+              </w:rPr>
+              <w:t>Contact Page</w:t>
+            </w:r>
+          </w:p>
+          <w:p>
+            <w:pPr>
+              <w:rPr>
+                <w:rFonts w:ascii="Roboto" w:eastAsia="Roboto" w:hAnsi="Roboto" w:cs="Roboto"/>
+                <w:i/>
+                <w:iCs/>
+                <w:color w:val="1D2125"/>
+                <w:sz w:val="24"/>
+                <w:szCs w:val="24"/>
+                <w:lang w:val="en-US"/>
+              </w:rPr>
+            </w:pPr>
+            <w:r>
+              <w:rPr>
+                <w:rFonts w:ascii="Roboto" w:eastAsia="Roboto" w:hAnsi="Roboto" w:cs="Roboto"/>
+                <w:i/>
+                <w:iCs/>
+                <w:color w:val="1D2125"/>
+                <w:sz w:val="24"/>
+                <w:szCs w:val="24"/>
+                <w:lang w:val="en-US"/>
+              </w:rPr>
+              <w:t>Sign Up/Sign In</w:t>
+            </w:r>
+          </w:p>
+          <w:p>
+            <w:pPr>
+              <w:rPr>
+                <w:rFonts w:ascii="Roboto" w:eastAsia="Roboto" w:hAnsi="Roboto" w:cs="Roboto"/>
+                <w:i/>
+                <w:iCs/>
+                <w:color w:val="1D2125"/>
+                <w:sz w:val="24"/>
+                <w:szCs w:val="24"/>
+                <w:lang w:val="en-US"/>
+              </w:rPr>
+            </w:pPr>
+          </w:p>
+          <w:p/>
         </w:tc>
         <w:tc>
           <w:tcPr>
@@ -1417,12 +1520,53 @@
                 <w:rFonts w:ascii="Roboto" w:eastAsia="Roboto" w:hAnsi="Roboto" w:cs="Roboto"/>
                 <w:i/>
                 <w:iCs/>
-                <w:color w:val="1D2125"/>
-                <w:sz w:val="24"/>
-                <w:szCs w:val="24"/>
-                <w:lang w:val="en-US"/>
-              </w:rPr>
-              <w:t>Insert the sitemap (image) here</w:t>
+                <w:noProof/>
+                <w:color w:val="1D2125"/>
+                <w:sz w:val="24"/>
+                <w:szCs w:val="24"/>
+                <w:lang w:val="en-US"/>
+              </w:rPr>
+              <w:drawing>
+                <wp:inline distT="0" distB="0" distL="0" distR="0" wp14:anchorId="1FA20796" wp14:editId="799530F0">
+                  <wp:extent cx="5581015" cy="1068705"/>
+                  <wp:effectExtent l="0" t="0" r="635" b="0"/>
+                  <wp:docPr id="678349206" name="Picture 1" descr="A group of white rectangular objects with black text&#10;&#10;AI-generated content may be incorrect."/>
+                  <wp:cNvGraphicFramePr>
+                    <a:graphicFrameLocks xmlns:a="http://schemas.openxmlformats.org/drawingml/2006/main" noChangeAspect="1"/>
+                  </wp:cNvGraphicFramePr>
+                  <a:graphic xmlns:a="http://schemas.openxmlformats.org/drawingml/2006/main">
+                    <a:graphicData uri="http://schemas.openxmlformats.org/drawingml/2006/picture">
+                      <pic:pic xmlns:pic="http://schemas.openxmlformats.org/drawingml/2006/picture">
+                        <pic:nvPicPr>
+                          <pic:cNvPr id="678349206" name="Picture 1" descr="A group of white rectangular objects with black text&#10;&#10;AI-generated content may be incorrect."/>
+                          <pic:cNvPicPr/>
+                        </pic:nvPicPr>
+                        <pic:blipFill>
+                          <a:blip r:embed="rId5">
+                            <a:extLst>
+                              <a:ext uri="{28A0092B-C50C-407E-A947-70E740481C1C}">
+                                <a14:useLocalDpi xmlns:a14="http://schemas.microsoft.com/office/drawing/2010/main" val="0"/>
+                              </a:ext>
+                            </a:extLst>
+                          </a:blip>
+                          <a:stretch>
+                            <a:fillRect/>
+                          </a:stretch>
+                        </pic:blipFill>
+                        <pic:spPr>
+                          <a:xfrm>
+                            <a:off x="0" y="0"/>
+                            <a:ext cx="5581015" cy="1068705"/>
+                          </a:xfrm>
+                          <a:prstGeom prst="rect">
+                            <a:avLst/>
+                          </a:prstGeom>
+                        </pic:spPr>
+                      </pic:pic>
+                    </a:graphicData>
+                  </a:graphic>
+                </wp:inline>
+              </w:drawing>
             </w:r>
           </w:p>
         </w:tc>
@@ -2340,6 +2484,7 @@
                 <w:szCs w:val="24"/>
                 <w:lang w:val="en-US"/>
               </w:rPr>
+              <w:lastRenderedPageBreak/>
               <w:t xml:space="preserve">Did you find the pages where you thought they should?  If not, which pages were not where you expected them to be in the menu hierarchy?  </w:t>
             </w:r>
             <w:r>

</xml_diff>

<commit_message>
Finalize IA ID document
</commit_message>
<xml_diff>
--- a/Documents/IA_ID.docx
+++ b/Documents/IA_ID.docx
@@ -3428,7 +3428,7 @@
         <w:tblLook w:val="06A0" w:firstRow="1" w:lastRow="0" w:firstColumn="1" w:lastColumn="0" w:noHBand="1" w:noVBand="1"/>
       </w:tblPr>
       <w:tblGrid>
-        <w:gridCol w:w="9360"/>
+        <w:gridCol w:w="9576"/>
       </w:tblGrid>
       <w:tr>
         <w:trPr>
@@ -3503,13 +3503,92 @@
                 <w:rFonts w:ascii="Roboto" w:eastAsia="Roboto" w:hAnsi="Roboto" w:cs="Roboto"/>
                 <w:i/>
                 <w:iCs/>
+                <w:noProof/>
                 <w:color w:val="1D2125"/>
                 <w:sz w:val="24"/>
                 <w:szCs w:val="24"/>
                 <w:lang w:val="en-US"/>
               </w:rPr>
               <w:lastRenderedPageBreak/>
-              <w:t>Insert the team’s assessment of the sitemap generated based on the Tree Testing.  Include any weaknesses, strengths, and any possible modifications here.</w:t>
+              <w:drawing>
+                <wp:inline distT="0" distB="0" distL="0" distR="0" wp14:anchorId="1E7F0716" wp14:editId="675CA5C0">
+                  <wp:extent cx="5943600" cy="1137920"/>
+                  <wp:effectExtent l="0" t="0" r="0" b="5080"/>
+                  <wp:docPr id="1014516212" name="Picture 1" descr="A group of white rectangular objects with black text&#10;&#10;AI-generated content may be incorrect."/>
+                  <wp:cNvGraphicFramePr>
+                    <a:graphicFrameLocks xmlns:a="http://schemas.openxmlformats.org/drawingml/2006/main" noChangeAspect="1"/>
+                  </wp:cNvGraphicFramePr>
+                  <a:graphic xmlns:a="http://schemas.openxmlformats.org/drawingml/2006/main">
+                    <a:graphicData uri="http://schemas.openxmlformats.org/drawingml/2006/picture">
+                      <pic:pic xmlns:pic="http://schemas.openxmlformats.org/drawingml/2006/picture">
+                        <pic:nvPicPr>
+                          <pic:cNvPr id="1014516212" name="Picture 1" descr="A group of white rectangular objects with black text&#10;&#10;AI-generated content may be incorrect."/>
+                          <pic:cNvPicPr/>
+                        </pic:nvPicPr>
+                        <pic:blipFill>
+                          <a:blip r:embed="rId6">
+                            <a:extLst>
+                              <a:ext uri="{28A0092B-C50C-407E-A947-70E740481C1C}">
+                                <a14:useLocalDpi xmlns:a14="http://schemas.microsoft.com/office/drawing/2010/main" val="0"/>
+                              </a:ext>
+                            </a:extLst>
+                          </a:blip>
+                          <a:stretch>
+                            <a:fillRect/>
+                          </a:stretch>
+                        </pic:blipFill>
+                        <pic:spPr>
+                          <a:xfrm>
+                            <a:off x="0" y="0"/>
+                            <a:ext cx="5943600" cy="1137920"/>
+                          </a:xfrm>
+                          <a:prstGeom prst="rect">
+                            <a:avLst/>
+                          </a:prstGeom>
+                        </pic:spPr>
+                      </pic:pic>
+                    </a:graphicData>
+                  </a:graphic>
+                </wp:inline>
+              </w:drawing>
+            </w:r>
+          </w:p>
+          <w:p>
+            <w:pPr>
+              <w:rPr>
+                <w:rFonts w:ascii="Roboto" w:eastAsia="Roboto" w:hAnsi="Roboto" w:cs="Roboto"/>
+                <w:i/>
+                <w:iCs/>
+                <w:color w:val="1D2125"/>
+                <w:sz w:val="24"/>
+                <w:szCs w:val="24"/>
+                <w:lang w:val="en-US"/>
+              </w:rPr>
+            </w:pPr>
+          </w:p>
+          <w:p>
+            <w:pPr>
+              <w:rPr>
+                <w:rFonts w:ascii="Roboto" w:eastAsia="Roboto" w:hAnsi="Roboto" w:cs="Roboto"/>
+                <w:i/>
+                <w:iCs/>
+                <w:color w:val="1D2125"/>
+                <w:sz w:val="24"/>
+                <w:szCs w:val="24"/>
+                <w:lang w:val="en-US"/>
+              </w:rPr>
+            </w:pPr>
+            <w:r>
+              <w:rPr>
+                <w:rFonts w:ascii="Roboto" w:eastAsia="Roboto" w:hAnsi="Roboto" w:cs="Roboto"/>
+                <w:i/>
+                <w:iCs/>
+                <w:color w:val="1D2125"/>
+                <w:sz w:val="24"/>
+                <w:szCs w:val="24"/>
+                <w:lang w:val="en-US"/>
+              </w:rPr>
+              <w:t>Only change made was updated Wellness Program to Wellness &amp; Health Services</w:t>
             </w:r>
           </w:p>
         </w:tc>
@@ -3571,17 +3650,190 @@
             <w:tcW w:w="9360" w:type="dxa"/>
           </w:tcPr>
           <w:p>
-            <w:r>
-              <w:rPr>
-                <w:rFonts w:ascii="Roboto" w:eastAsia="Roboto" w:hAnsi="Roboto" w:cs="Roboto"/>
-                <w:i/>
-                <w:iCs/>
-                <w:color w:val="1D2125"/>
-                <w:sz w:val="24"/>
-                <w:szCs w:val="24"/>
-                <w:lang w:val="en-US"/>
-              </w:rPr>
-              <w:t xml:space="preserve">List the labels/titles the final list content/services/menu items here. </w:t>
+            <w:pPr>
+              <w:rPr>
+                <w:rFonts w:ascii="Roboto" w:eastAsia="Roboto" w:hAnsi="Roboto" w:cs="Roboto"/>
+                <w:i/>
+                <w:iCs/>
+                <w:color w:val="1D2125"/>
+                <w:sz w:val="24"/>
+                <w:szCs w:val="24"/>
+                <w:lang w:val="en-US"/>
+              </w:rPr>
+            </w:pPr>
+            <w:r>
+              <w:rPr>
+                <w:rFonts w:ascii="Roboto" w:eastAsia="Roboto" w:hAnsi="Roboto" w:cs="Roboto"/>
+                <w:i/>
+                <w:iCs/>
+                <w:color w:val="1D2125"/>
+                <w:sz w:val="24"/>
+                <w:szCs w:val="24"/>
+                <w:lang w:val="en-US"/>
+              </w:rPr>
+              <w:t>Home</w:t>
+            </w:r>
+          </w:p>
+          <w:p>
+            <w:pPr>
+              <w:rPr>
+                <w:rFonts w:ascii="Roboto" w:eastAsia="Roboto" w:hAnsi="Roboto" w:cs="Roboto"/>
+                <w:i/>
+                <w:iCs/>
+                <w:color w:val="1D2125"/>
+                <w:sz w:val="24"/>
+                <w:szCs w:val="24"/>
+                <w:lang w:val="en-US"/>
+              </w:rPr>
+            </w:pPr>
+            <w:r>
+              <w:rPr>
+                <w:rFonts w:ascii="Roboto" w:eastAsia="Roboto" w:hAnsi="Roboto" w:cs="Roboto"/>
+                <w:i/>
+                <w:iCs/>
+                <w:color w:val="1D2125"/>
+                <w:sz w:val="24"/>
+                <w:szCs w:val="24"/>
+                <w:lang w:val="en-US"/>
+              </w:rPr>
+              <w:t xml:space="preserve">About Us: Our </w:t>
+            </w:r>
+            <w:r>
+              <w:rPr>
+                <w:rFonts w:ascii="Roboto" w:eastAsia="Roboto" w:hAnsi="Roboto" w:cs="Roboto"/>
+                <w:i/>
+                <w:iCs/>
+                <w:color w:val="1D2125"/>
+                <w:sz w:val="24"/>
+                <w:szCs w:val="24"/>
+                <w:lang w:val="en-US"/>
+              </w:rPr>
+              <w:t>Mission,</w:t>
+            </w:r>
+            <w:r>
+              <w:rPr>
+                <w:rFonts w:ascii="Roboto" w:eastAsia="Roboto" w:hAnsi="Roboto" w:cs="Roboto"/>
+                <w:i/>
+                <w:iCs/>
+                <w:color w:val="1D2125"/>
+                <w:sz w:val="24"/>
+                <w:szCs w:val="24"/>
+                <w:lang w:val="en-US"/>
+              </w:rPr>
+              <w:t xml:space="preserve"> Staff &amp; Faculty</w:t>
+            </w:r>
+          </w:p>
+          <w:p>
+            <w:pPr>
+              <w:rPr>
+                <w:rFonts w:ascii="Roboto" w:eastAsia="Roboto" w:hAnsi="Roboto" w:cs="Roboto"/>
+                <w:i/>
+                <w:iCs/>
+                <w:color w:val="1D2125"/>
+                <w:sz w:val="24"/>
+                <w:szCs w:val="24"/>
+                <w:lang w:val="en-US"/>
+              </w:rPr>
+            </w:pPr>
+            <w:r>
+              <w:rPr>
+                <w:rFonts w:ascii="Roboto" w:eastAsia="Roboto" w:hAnsi="Roboto" w:cs="Roboto"/>
+                <w:i/>
+                <w:iCs/>
+                <w:color w:val="1D2125"/>
+                <w:sz w:val="24"/>
+                <w:szCs w:val="24"/>
+                <w:lang w:val="en-US"/>
+              </w:rPr>
+              <w:t xml:space="preserve">Services: Social Activities, </w:t>
+            </w:r>
+            <w:r>
+              <w:rPr>
+                <w:rFonts w:ascii="Roboto" w:eastAsia="Roboto" w:hAnsi="Roboto" w:cs="Roboto"/>
+                <w:i/>
+                <w:iCs/>
+                <w:color w:val="1D2125"/>
+                <w:sz w:val="24"/>
+                <w:szCs w:val="24"/>
+                <w:lang w:val="en-US"/>
+              </w:rPr>
+              <w:t>Amenities</w:t>
+            </w:r>
+            <w:r>
+              <w:rPr>
+                <w:rFonts w:ascii="Roboto" w:eastAsia="Roboto" w:hAnsi="Roboto" w:cs="Roboto"/>
+                <w:i/>
+                <w:iCs/>
+                <w:color w:val="1D2125"/>
+                <w:sz w:val="24"/>
+                <w:szCs w:val="24"/>
+                <w:lang w:val="en-US"/>
+              </w:rPr>
+              <w:t>, Dining, Wellness &amp; Health Services</w:t>
+            </w:r>
+          </w:p>
+          <w:p>
+            <w:pPr>
+              <w:rPr>
+                <w:rFonts w:ascii="Roboto" w:eastAsia="Roboto" w:hAnsi="Roboto" w:cs="Roboto"/>
+                <w:i/>
+                <w:iCs/>
+                <w:color w:val="1D2125"/>
+                <w:sz w:val="24"/>
+                <w:szCs w:val="24"/>
+                <w:lang w:val="en-US"/>
+              </w:rPr>
+            </w:pPr>
+            <w:r>
+              <w:rPr>
+                <w:rFonts w:ascii="Roboto" w:eastAsia="Roboto" w:hAnsi="Roboto" w:cs="Roboto"/>
+                <w:i/>
+                <w:iCs/>
+                <w:color w:val="1D2125"/>
+                <w:sz w:val="24"/>
+                <w:szCs w:val="24"/>
+                <w:lang w:val="en-US"/>
+              </w:rPr>
+              <w:t>Facility Overview</w:t>
+            </w:r>
+          </w:p>
+          <w:p>
+            <w:pPr>
+              <w:rPr>
+                <w:rFonts w:ascii="Roboto" w:eastAsia="Roboto" w:hAnsi="Roboto" w:cs="Roboto"/>
+                <w:i/>
+                <w:iCs/>
+                <w:color w:val="1D2125"/>
+                <w:sz w:val="24"/>
+                <w:szCs w:val="24"/>
+                <w:lang w:val="en-US"/>
+              </w:rPr>
+            </w:pPr>
+            <w:r>
+              <w:rPr>
+                <w:rFonts w:ascii="Roboto" w:eastAsia="Roboto" w:hAnsi="Roboto" w:cs="Roboto"/>
+                <w:i/>
+                <w:iCs/>
+                <w:color w:val="1D2125"/>
+                <w:sz w:val="24"/>
+                <w:szCs w:val="24"/>
+                <w:lang w:val="en-US"/>
+              </w:rPr>
+              <w:t>Contact us</w:t>
+            </w:r>
+          </w:p>
+          <w:p>
+            <w:r>
+              <w:rPr>
+                <w:rFonts w:ascii="Roboto" w:eastAsia="Roboto" w:hAnsi="Roboto" w:cs="Roboto"/>
+                <w:i/>
+                <w:iCs/>
+                <w:color w:val="1D2125"/>
+                <w:sz w:val="24"/>
+                <w:szCs w:val="24"/>
+                <w:lang w:val="en-US"/>
+              </w:rPr>
+              <w:t>Log In</w:t>
             </w:r>
           </w:p>
         </w:tc>
@@ -3595,6 +3847,66 @@
           <w:lang w:val="en-US"/>
         </w:rPr>
       </w:pPr>
+    </w:p>
+    <w:p>
+      <w:pPr>
+        <w:rPr>
+          <w:b/>
+          <w:bCs/>
+          <w:lang w:val="en-US"/>
+        </w:rPr>
+      </w:pPr>
+    </w:p>
+    <w:p>
+      <w:pPr>
+        <w:rPr>
+          <w:b/>
+          <w:bCs/>
+          <w:lang w:val="en-US"/>
+        </w:rPr>
+      </w:pPr>
+      <w:r>
+        <w:rPr>
+          <w:b/>
+          <w:bCs/>
+          <w:lang w:val="en-US"/>
+        </w:rPr>
+        <w:drawing>
+          <wp:inline distT="0" distB="0" distL="0" distR="0" wp14:anchorId="6BB6357B" wp14:editId="0813D09B">
+            <wp:extent cx="5943600" cy="3048635"/>
+            <wp:effectExtent l="0" t="0" r="0" b="0"/>
+            <wp:docPr id="1042371358" name="Picture 1" descr="A screenshot of a computer&#10;&#10;AI-generated content may be incorrect."/>
+            <wp:cNvGraphicFramePr>
+              <a:graphicFrameLocks xmlns:a="http://schemas.openxmlformats.org/drawingml/2006/main" noChangeAspect="1"/>
+            </wp:cNvGraphicFramePr>
+            <a:graphic xmlns:a="http://schemas.openxmlformats.org/drawingml/2006/main">
+              <a:graphicData uri="http://schemas.openxmlformats.org/drawingml/2006/picture">
+                <pic:pic xmlns:pic="http://schemas.openxmlformats.org/drawingml/2006/picture">
+                  <pic:nvPicPr>
+                    <pic:cNvPr id="1042371358" name="Picture 1" descr="A screenshot of a computer&#10;&#10;AI-generated content may be incorrect."/>
+                    <pic:cNvPicPr/>
+                  </pic:nvPicPr>
+                  <pic:blipFill>
+                    <a:blip r:embed="rId7"/>
+                    <a:stretch>
+                      <a:fillRect/>
+                    </a:stretch>
+                  </pic:blipFill>
+                  <pic:spPr>
+                    <a:xfrm>
+                      <a:off x="0" y="0"/>
+                      <a:ext cx="5943600" cy="3048635"/>
+                    </a:xfrm>
+                    <a:prstGeom prst="rect">
+                      <a:avLst/>
+                    </a:prstGeom>
+                  </pic:spPr>
+                </pic:pic>
+              </a:graphicData>
+            </a:graphic>
+          </wp:inline>
+        </w:drawing>
+      </w:r>
     </w:p>
     <w:sectPr>
       <w:pgSz w:w="12240" w:h="15840"/>

</xml_diff>

<commit_message>
Uploaded my  prototype link/screenshots
</commit_message>
<xml_diff>
--- a/Documents/IA_ID.docx
+++ b/Documents/IA_ID.docx
@@ -170,6 +170,56 @@
           <w:szCs w:val="24"/>
         </w:rPr>
         <w:t>IA, ID document</w:t>
+      </w:r>
+    </w:p>
+    <w:p>
+      <w:pPr>
+        <w:shd w:val="clear" w:color="auto" w:fill="F8F9FA"/>
+        <w:jc w:val="center"/>
+        <w:rPr>
+          <w:rFonts w:ascii="Roboto" w:eastAsia="Roboto" w:hAnsi="Roboto" w:cs="Roboto"/>
+          <w:b/>
+          <w:bCs/>
+          <w:color w:val="1D2125"/>
+          <w:sz w:val="24"/>
+          <w:szCs w:val="24"/>
+        </w:rPr>
+      </w:pPr>
+      <w:r>
+        <w:rPr>
+          <w:rFonts w:ascii="Roboto" w:eastAsia="Roboto" w:hAnsi="Roboto" w:cs="Roboto"/>
+          <w:b/>
+          <w:bCs/>
+          <w:color w:val="1D2125"/>
+          <w:sz w:val="24"/>
+          <w:szCs w:val="24"/>
+        </w:rPr>
+        <w:t>Joe Bruce</w:t>
+      </w:r>
+    </w:p>
+    <w:p>
+      <w:pPr>
+        <w:shd w:val="clear" w:color="auto" w:fill="F8F9FA"/>
+        <w:jc w:val="center"/>
+        <w:rPr>
+          <w:rFonts w:ascii="Roboto" w:eastAsia="Roboto" w:hAnsi="Roboto" w:cs="Roboto"/>
+          <w:b/>
+          <w:bCs/>
+          <w:color w:val="1D2125"/>
+          <w:sz w:val="24"/>
+          <w:szCs w:val="24"/>
+        </w:rPr>
+      </w:pPr>
+      <w:r>
+        <w:rPr>
+          <w:rFonts w:ascii="Roboto" w:eastAsia="Roboto" w:hAnsi="Roboto" w:cs="Roboto"/>
+          <w:b/>
+          <w:bCs/>
+          <w:color w:val="1D2125"/>
+          <w:sz w:val="24"/>
+          <w:szCs w:val="24"/>
+        </w:rPr>
+        <w:t>917578019</w:t>
       </w:r>
     </w:p>
     <w:p>
@@ -305,6 +355,7 @@
           <w:lang w:val="en-US"/>
         </w:rPr>
       </w:pPr>
+      <w:proofErr w:type="spellStart"/>
       <w:r>
         <w:rPr>
           <w:rFonts w:ascii="Roboto" w:eastAsia="Roboto" w:hAnsi="Roboto" w:cs="Roboto"/>
@@ -315,7 +366,20 @@
           <w:szCs w:val="24"/>
           <w:lang w:val="en-US"/>
         </w:rPr>
-        <w:t xml:space="preserve">Github repo URL: </w:t>
+        <w:t>Github</w:t>
+      </w:r>
+      <w:proofErr w:type="spellEnd"/>
+      <w:r>
+        <w:rPr>
+          <w:rFonts w:ascii="Roboto" w:eastAsia="Roboto" w:hAnsi="Roboto" w:cs="Roboto"/>
+          <w:b/>
+          <w:bCs/>
+          <w:color w:val="1D2125"/>
+          <w:sz w:val="24"/>
+          <w:szCs w:val="24"/>
+          <w:lang w:val="en-US"/>
+        </w:rPr>
+        <w:t xml:space="preserve"> repo URL: </w:t>
       </w:r>
       <w:r>
         <w:rPr>
@@ -567,6 +631,7 @@
         </w:rPr>
         <w:t xml:space="preserve">All the </w:t>
       </w:r>
+      <w:proofErr w:type="gramStart"/>
       <w:r>
         <w:rPr>
           <w:rFonts w:ascii="Roboto" w:eastAsia="Roboto" w:hAnsi="Roboto" w:cs="Roboto"/>
@@ -577,7 +642,20 @@
           <w:szCs w:val="24"/>
           <w:lang w:val="en-US"/>
         </w:rPr>
-        <w:t>works of all the team members</w:t>
+        <w:t>works</w:t>
+      </w:r>
+      <w:proofErr w:type="gramEnd"/>
+      <w:r>
+        <w:rPr>
+          <w:rFonts w:ascii="Roboto" w:eastAsia="Roboto" w:hAnsi="Roboto" w:cs="Roboto"/>
+          <w:b/>
+          <w:bCs/>
+          <w:color w:val="1D2125"/>
+          <w:sz w:val="24"/>
+          <w:szCs w:val="24"/>
+          <w:lang w:val="en-US"/>
+        </w:rPr>
+        <w:t xml:space="preserve"> of all the team members</w:t>
       </w:r>
     </w:p>
     <w:tbl>
@@ -704,7 +782,29 @@
                 <w:szCs w:val="24"/>
                 <w:lang w:val="en-US"/>
               </w:rPr>
-              <w:t>About Us page with history of the location, staff bios, facility overview, etc.</w:t>
+              <w:t xml:space="preserve">About </w:t>
+            </w:r>
+            <w:proofErr w:type="gramStart"/>
+            <w:r>
+              <w:rPr>
+                <w:rFonts w:ascii="Roboto" w:eastAsia="Roboto" w:hAnsi="Roboto" w:cs="Roboto"/>
+                <w:color w:val="1D2125"/>
+                <w:sz w:val="24"/>
+                <w:szCs w:val="24"/>
+                <w:lang w:val="en-US"/>
+              </w:rPr>
+              <w:t>Us</w:t>
+            </w:r>
+            <w:proofErr w:type="gramEnd"/>
+            <w:r>
+              <w:rPr>
+                <w:rFonts w:ascii="Roboto" w:eastAsia="Roboto" w:hAnsi="Roboto" w:cs="Roboto"/>
+                <w:color w:val="1D2125"/>
+                <w:sz w:val="24"/>
+                <w:szCs w:val="24"/>
+                <w:lang w:val="en-US"/>
+              </w:rPr>
+              <w:t xml:space="preserve"> page with history of the location, staff bios, facility overview, etc.</w:t>
             </w:r>
           </w:p>
           <w:p>
@@ -1544,17 +1644,31 @@
                 <w:lang w:val="en-US"/>
               </w:rPr>
             </w:pPr>
-            <w:r>
-              <w:rPr>
-                <w:rFonts w:ascii="Roboto" w:eastAsia="Roboto" w:hAnsi="Roboto" w:cs="Roboto"/>
-                <w:b/>
-                <w:bCs/>
-                <w:color w:val="1D2125"/>
-                <w:sz w:val="24"/>
-                <w:szCs w:val="24"/>
-                <w:lang w:val="en-US"/>
-              </w:rPr>
-              <w:t>Tree test tasks</w:t>
+            <w:proofErr w:type="gramStart"/>
+            <w:r>
+              <w:rPr>
+                <w:rFonts w:ascii="Roboto" w:eastAsia="Roboto" w:hAnsi="Roboto" w:cs="Roboto"/>
+                <w:b/>
+                <w:bCs/>
+                <w:color w:val="1D2125"/>
+                <w:sz w:val="24"/>
+                <w:szCs w:val="24"/>
+                <w:lang w:val="en-US"/>
+              </w:rPr>
+              <w:t>Tree</w:t>
+            </w:r>
+            <w:proofErr w:type="gramEnd"/>
+            <w:r>
+              <w:rPr>
+                <w:rFonts w:ascii="Roboto" w:eastAsia="Roboto" w:hAnsi="Roboto" w:cs="Roboto"/>
+                <w:b/>
+                <w:bCs/>
+                <w:color w:val="1D2125"/>
+                <w:sz w:val="24"/>
+                <w:szCs w:val="24"/>
+                <w:lang w:val="en-US"/>
+              </w:rPr>
+              <w:t xml:space="preserve"> test tasks</w:t>
             </w:r>
             <w:r>
               <w:rPr>
@@ -2214,6 +2328,7 @@
               </w:rPr>
               <w:t xml:space="preserve">5. </w:t>
             </w:r>
+            <w:proofErr w:type="gramStart"/>
             <w:r>
               <w:rPr>
                 <w:rFonts w:ascii="Roboto" w:eastAsia="Roboto" w:hAnsi="Roboto" w:cs="Roboto"/>
@@ -2238,6 +2353,7 @@
               </w:rPr>
               <w:t xml:space="preserve">  Seconds</w:t>
             </w:r>
+            <w:proofErr w:type="gramEnd"/>
           </w:p>
         </w:tc>
       </w:tr>
@@ -2708,7 +2824,29 @@
                 <w:szCs w:val="24"/>
                 <w:lang w:val="en-US"/>
               </w:rPr>
-              <w:t xml:space="preserve">Were menu items labeled properly to indicate relevant resources?  If not, what was </w:t>
+              <w:t xml:space="preserve">Were </w:t>
+            </w:r>
+            <w:proofErr w:type="gramStart"/>
+            <w:r>
+              <w:rPr>
+                <w:rFonts w:ascii="Roboto" w:eastAsia="Roboto" w:hAnsi="Roboto" w:cs="Roboto"/>
+                <w:color w:val="1D2125"/>
+                <w:sz w:val="24"/>
+                <w:szCs w:val="24"/>
+                <w:lang w:val="en-US"/>
+              </w:rPr>
+              <w:t>menu</w:t>
+            </w:r>
+            <w:proofErr w:type="gramEnd"/>
+            <w:r>
+              <w:rPr>
+                <w:rFonts w:ascii="Roboto" w:eastAsia="Roboto" w:hAnsi="Roboto" w:cs="Roboto"/>
+                <w:color w:val="1D2125"/>
+                <w:sz w:val="24"/>
+                <w:szCs w:val="24"/>
+                <w:lang w:val="en-US"/>
+              </w:rPr>
+              <w:t xml:space="preserve"> items labeled properly to indicate relevant resources?  If not, what was </w:t>
             </w:r>
             <w:r>
               <w:rPr>
@@ -3021,7 +3159,29 @@
                 <w:color w:val="1D2125"/>
                 <w:lang w:val="en-US"/>
               </w:rPr>
-              <w:t xml:space="preserve">ANS: The Wellness program and dining page took longer than expected. This is mostly due to the fact they’re subpages within the hierarchy. </w:t>
+              <w:t xml:space="preserve">ANS: The Wellness program and dining page took longer than expected. This is mostly due to the fact they’re subpages </w:t>
+            </w:r>
+            <w:proofErr w:type="gramStart"/>
+            <w:r>
+              <w:rPr>
+                <w:rFonts w:ascii="Roboto" w:eastAsia="Roboto" w:hAnsi="Roboto" w:cs="Roboto"/>
+                <w:b/>
+                <w:bCs/>
+                <w:color w:val="1D2125"/>
+                <w:lang w:val="en-US"/>
+              </w:rPr>
+              <w:t>within</w:t>
+            </w:r>
+            <w:proofErr w:type="gramEnd"/>
+            <w:r>
+              <w:rPr>
+                <w:rFonts w:ascii="Roboto" w:eastAsia="Roboto" w:hAnsi="Roboto" w:cs="Roboto"/>
+                <w:b/>
+                <w:bCs/>
+                <w:color w:val="1D2125"/>
+                <w:lang w:val="en-US"/>
+              </w:rPr>
+              <w:t xml:space="preserve"> the hierarchy. </w:t>
             </w:r>
           </w:p>
           <w:p>
@@ -3049,7 +3209,25 @@
                 <w:lang w:val="en-US"/>
               </w:rPr>
               <w:tab/>
-              <w:t xml:space="preserve">Were menu items labeled properly to indicate relevant resources?  If not, what was mislabeled and how would you correct it? </w:t>
+              <w:t xml:space="preserve">Were </w:t>
+            </w:r>
+            <w:proofErr w:type="gramStart"/>
+            <w:r>
+              <w:rPr>
+                <w:rFonts w:ascii="Roboto" w:eastAsia="Roboto" w:hAnsi="Roboto" w:cs="Roboto"/>
+                <w:color w:val="1D2125"/>
+                <w:lang w:val="en-US"/>
+              </w:rPr>
+              <w:t>menu</w:t>
+            </w:r>
+            <w:proofErr w:type="gramEnd"/>
+            <w:r>
+              <w:rPr>
+                <w:rFonts w:ascii="Roboto" w:eastAsia="Roboto" w:hAnsi="Roboto" w:cs="Roboto"/>
+                <w:color w:val="1D2125"/>
+                <w:lang w:val="en-US"/>
+              </w:rPr>
+              <w:t xml:space="preserve"> items labeled properly to indicate relevant resources?  If not, what was mislabeled and how would you correct it? </w:t>
             </w:r>
           </w:p>
           <w:p>
@@ -3072,7 +3250,29 @@
                 <w:color w:val="1D2125"/>
                 <w:lang w:val="en-US"/>
               </w:rPr>
-              <w:t>ANS: For the most part, yes. However, I could possibly see issues with confusion under Wellness Program.</w:t>
+              <w:t xml:space="preserve">ANS: For the most part, yes. However, I could possibly see issues with confusion under </w:t>
+            </w:r>
+            <w:proofErr w:type="gramStart"/>
+            <w:r>
+              <w:rPr>
+                <w:rFonts w:ascii="Roboto" w:eastAsia="Roboto" w:hAnsi="Roboto" w:cs="Roboto"/>
+                <w:b/>
+                <w:bCs/>
+                <w:color w:val="1D2125"/>
+                <w:lang w:val="en-US"/>
+              </w:rPr>
+              <w:t>Wellness</w:t>
+            </w:r>
+            <w:proofErr w:type="gramEnd"/>
+            <w:r>
+              <w:rPr>
+                <w:rFonts w:ascii="Roboto" w:eastAsia="Roboto" w:hAnsi="Roboto" w:cs="Roboto"/>
+                <w:b/>
+                <w:bCs/>
+                <w:color w:val="1D2125"/>
+                <w:lang w:val="en-US"/>
+              </w:rPr>
+              <w:t xml:space="preserve"> Program.</w:t>
             </w:r>
           </w:p>
           <w:p>
@@ -3248,7 +3448,33 @@
                 <w:szCs w:val="24"/>
                 <w:lang w:val="en-US"/>
               </w:rPr>
-              <w:t xml:space="preserve"> Yes the pages were shown easily and easy to navigate</w:t>
+              <w:t xml:space="preserve"> </w:t>
+            </w:r>
+            <w:proofErr w:type="gramStart"/>
+            <w:r>
+              <w:rPr>
+                <w:rFonts w:ascii="Roboto" w:eastAsia="Roboto" w:hAnsi="Roboto" w:cs="Roboto"/>
+                <w:b/>
+                <w:bCs/>
+                <w:color w:val="1D2125"/>
+                <w:sz w:val="24"/>
+                <w:szCs w:val="24"/>
+                <w:lang w:val="en-US"/>
+              </w:rPr>
+              <w:t>Yes</w:t>
+            </w:r>
+            <w:proofErr w:type="gramEnd"/>
+            <w:r>
+              <w:rPr>
+                <w:rFonts w:ascii="Roboto" w:eastAsia="Roboto" w:hAnsi="Roboto" w:cs="Roboto"/>
+                <w:b/>
+                <w:bCs/>
+                <w:color w:val="1D2125"/>
+                <w:sz w:val="24"/>
+                <w:szCs w:val="24"/>
+                <w:lang w:val="en-US"/>
+              </w:rPr>
+              <w:t xml:space="preserve"> the pages were shown easily and easy to navigate</w:t>
             </w:r>
           </w:p>
           <w:p>
@@ -3324,7 +3550,29 @@
                 <w:szCs w:val="24"/>
                 <w:lang w:val="en-US"/>
               </w:rPr>
-              <w:t>Were menu items labeled properly to indicate relevant resources?  If not, what was mislabeled and how would you correct it?</w:t>
+              <w:t xml:space="preserve">Were </w:t>
+            </w:r>
+            <w:proofErr w:type="gramStart"/>
+            <w:r>
+              <w:rPr>
+                <w:rFonts w:ascii="Roboto" w:eastAsia="Roboto" w:hAnsi="Roboto" w:cs="Roboto"/>
+                <w:color w:val="1D2125"/>
+                <w:sz w:val="24"/>
+                <w:szCs w:val="24"/>
+                <w:lang w:val="en-US"/>
+              </w:rPr>
+              <w:t>menu</w:t>
+            </w:r>
+            <w:proofErr w:type="gramEnd"/>
+            <w:r>
+              <w:rPr>
+                <w:rFonts w:ascii="Roboto" w:eastAsia="Roboto" w:hAnsi="Roboto" w:cs="Roboto"/>
+                <w:color w:val="1D2125"/>
+                <w:sz w:val="24"/>
+                <w:szCs w:val="24"/>
+                <w:lang w:val="en-US"/>
+              </w:rPr>
+              <w:t xml:space="preserve"> items labeled properly to indicate relevant resources?  If not, what was mislabeled and how would you correct it?</w:t>
             </w:r>
             <w:r>
               <w:rPr>
@@ -3578,17 +3826,31 @@
                 <w:lang w:val="en-US"/>
               </w:rPr>
             </w:pPr>
-            <w:r>
-              <w:rPr>
-                <w:rFonts w:ascii="Roboto" w:eastAsia="Roboto" w:hAnsi="Roboto" w:cs="Roboto"/>
-                <w:i/>
-                <w:iCs/>
-                <w:color w:val="1D2125"/>
-                <w:sz w:val="24"/>
-                <w:szCs w:val="24"/>
-                <w:lang w:val="en-US"/>
-              </w:rPr>
-              <w:t>Only change made was updated Wellness Program to Wellness &amp; Health Services</w:t>
+            <w:proofErr w:type="gramStart"/>
+            <w:r>
+              <w:rPr>
+                <w:rFonts w:ascii="Roboto" w:eastAsia="Roboto" w:hAnsi="Roboto" w:cs="Roboto"/>
+                <w:i/>
+                <w:iCs/>
+                <w:color w:val="1D2125"/>
+                <w:sz w:val="24"/>
+                <w:szCs w:val="24"/>
+                <w:lang w:val="en-US"/>
+              </w:rPr>
+              <w:t>Only</w:t>
+            </w:r>
+            <w:proofErr w:type="gramEnd"/>
+            <w:r>
+              <w:rPr>
+                <w:rFonts w:ascii="Roboto" w:eastAsia="Roboto" w:hAnsi="Roboto" w:cs="Roboto"/>
+                <w:i/>
+                <w:iCs/>
+                <w:color w:val="1D2125"/>
+                <w:sz w:val="24"/>
+                <w:szCs w:val="24"/>
+                <w:lang w:val="en-US"/>
+              </w:rPr>
+              <w:t xml:space="preserve"> change made was updated Wellness Program to Wellness &amp; Health Services</w:t>
             </w:r>
           </w:p>
         </w:tc>
@@ -3696,80 +3958,32 @@
                 <w:szCs w:val="24"/>
                 <w:lang w:val="en-US"/>
               </w:rPr>
-              <w:t xml:space="preserve">About Us: Our </w:t>
-            </w:r>
-            <w:r>
-              <w:rPr>
-                <w:rFonts w:ascii="Roboto" w:eastAsia="Roboto" w:hAnsi="Roboto" w:cs="Roboto"/>
-                <w:i/>
-                <w:iCs/>
-                <w:color w:val="1D2125"/>
-                <w:sz w:val="24"/>
-                <w:szCs w:val="24"/>
-                <w:lang w:val="en-US"/>
-              </w:rPr>
-              <w:t>Mission,</w:t>
-            </w:r>
-            <w:r>
-              <w:rPr>
-                <w:rFonts w:ascii="Roboto" w:eastAsia="Roboto" w:hAnsi="Roboto" w:cs="Roboto"/>
-                <w:i/>
-                <w:iCs/>
-                <w:color w:val="1D2125"/>
-                <w:sz w:val="24"/>
-                <w:szCs w:val="24"/>
-                <w:lang w:val="en-US"/>
-              </w:rPr>
-              <w:t xml:space="preserve"> Staff &amp; Faculty</w:t>
-            </w:r>
-          </w:p>
-          <w:p>
-            <w:pPr>
-              <w:rPr>
-                <w:rFonts w:ascii="Roboto" w:eastAsia="Roboto" w:hAnsi="Roboto" w:cs="Roboto"/>
-                <w:i/>
-                <w:iCs/>
-                <w:color w:val="1D2125"/>
-                <w:sz w:val="24"/>
-                <w:szCs w:val="24"/>
-                <w:lang w:val="en-US"/>
-              </w:rPr>
-            </w:pPr>
-            <w:r>
-              <w:rPr>
-                <w:rFonts w:ascii="Roboto" w:eastAsia="Roboto" w:hAnsi="Roboto" w:cs="Roboto"/>
-                <w:i/>
-                <w:iCs/>
-                <w:color w:val="1D2125"/>
-                <w:sz w:val="24"/>
-                <w:szCs w:val="24"/>
-                <w:lang w:val="en-US"/>
-              </w:rPr>
-              <w:t xml:space="preserve">Services: Social Activities, </w:t>
-            </w:r>
-            <w:r>
-              <w:rPr>
-                <w:rFonts w:ascii="Roboto" w:eastAsia="Roboto" w:hAnsi="Roboto" w:cs="Roboto"/>
-                <w:i/>
-                <w:iCs/>
-                <w:color w:val="1D2125"/>
-                <w:sz w:val="24"/>
-                <w:szCs w:val="24"/>
-                <w:lang w:val="en-US"/>
-              </w:rPr>
-              <w:t>Amenities</w:t>
-            </w:r>
-            <w:r>
-              <w:rPr>
-                <w:rFonts w:ascii="Roboto" w:eastAsia="Roboto" w:hAnsi="Roboto" w:cs="Roboto"/>
-                <w:i/>
-                <w:iCs/>
-                <w:color w:val="1D2125"/>
-                <w:sz w:val="24"/>
-                <w:szCs w:val="24"/>
-                <w:lang w:val="en-US"/>
-              </w:rPr>
-              <w:t>, Dining, Wellness &amp; Health Services</w:t>
+              <w:t>About Us: Our Mission, Staff &amp; Faculty</w:t>
+            </w:r>
+          </w:p>
+          <w:p>
+            <w:pPr>
+              <w:rPr>
+                <w:rFonts w:ascii="Roboto" w:eastAsia="Roboto" w:hAnsi="Roboto" w:cs="Roboto"/>
+                <w:i/>
+                <w:iCs/>
+                <w:color w:val="1D2125"/>
+                <w:sz w:val="24"/>
+                <w:szCs w:val="24"/>
+                <w:lang w:val="en-US"/>
+              </w:rPr>
+            </w:pPr>
+            <w:r>
+              <w:rPr>
+                <w:rFonts w:ascii="Roboto" w:eastAsia="Roboto" w:hAnsi="Roboto" w:cs="Roboto"/>
+                <w:i/>
+                <w:iCs/>
+                <w:color w:val="1D2125"/>
+                <w:sz w:val="24"/>
+                <w:szCs w:val="24"/>
+                <w:lang w:val="en-US"/>
+              </w:rPr>
+              <w:t>Services: Social Activities, Amenities, Dining, Wellness &amp; Health Services</w:t>
             </w:r>
           </w:p>
           <w:p>
@@ -3869,6 +4083,7 @@
         <w:rPr>
           <w:b/>
           <w:bCs/>
+          <w:noProof/>
           <w:lang w:val="en-US"/>
         </w:rPr>
         <w:drawing>

</xml_diff>